<commit_message>
Corrections, Baraha files of TS, Latin Jatai 07/09/2020
</commit_message>
<xml_diff>
--- a/TS-Padam/TS-2.1/TS 2.1 Baraha Pada Paatam.docx
+++ b/TS-Padam/TS-2.1/TS 2.1 Baraha Pada Paatam.docx
@@ -282,7 +282,49 @@
           <w:szCs w:val="36"/>
           <w:lang w:bidi="hi-IN"/>
         </w:rPr>
-        <w:t>Confirm corrections given in TS 2.1 Sanskrit Pada Paatam are incorporated.</w:t>
+        <w:t>C</w:t>
+      </w:r>
+      <w:r>
+        <w:rPr>
+          <w:rFonts w:ascii="Arial" w:hAnsi="Arial" w:cs="Arial"/>
+          <w:color w:val="000000"/>
+          <w:sz w:val="36"/>
+          <w:szCs w:val="36"/>
+          <w:lang w:bidi="hi-IN"/>
+        </w:rPr>
+        <w:t>orrections given in TS 2.1 Sanskr</w:t>
+      </w:r>
+      <w:r>
+        <w:rPr>
+          <w:rFonts w:ascii="Arial" w:hAnsi="Arial" w:cs="Arial"/>
+          <w:color w:val="000000"/>
+          <w:sz w:val="36"/>
+          <w:szCs w:val="36"/>
+          <w:lang w:bidi="hi-IN"/>
+        </w:rPr>
+        <w:t>it Pada Paatam are incorporated upto August 31,</w:t>
+      </w:r>
+      <w:r>
+        <w:rPr>
+          <w:rFonts w:ascii="Arial" w:hAnsi="Arial" w:cs="Arial"/>
+          <w:color w:val="000000"/>
+          <w:sz w:val="36"/>
+          <w:szCs w:val="36"/>
+          <w:lang w:bidi="hi-IN"/>
+        </w:rPr>
+        <w:t xml:space="preserve"> </w:t>
+      </w:r>
+      <w:bookmarkStart w:id="0" w:name="_GoBack"/>
+      <w:bookmarkEnd w:id="0"/>
+      <w:r>
+        <w:rPr>
+          <w:rFonts w:ascii="Arial" w:hAnsi="Arial" w:cs="Arial"/>
+          <w:color w:val="000000"/>
+          <w:sz w:val="36"/>
+          <w:szCs w:val="36"/>
+          <w:lang w:bidi="hi-IN"/>
+        </w:rPr>
+        <w:t>2020.</w:t>
       </w:r>
     </w:p>
     <w:p>
@@ -321,8 +363,6 @@
         </w:rPr>
         <w:br/>
       </w:r>
-      <w:bookmarkStart w:id="0" w:name="_GoBack"/>
-      <w:bookmarkEnd w:id="0"/>
       <w:r>
         <w:rPr>
           <w:rFonts w:ascii="Arial" w:hAnsi="Arial" w:cs="Arial"/>
@@ -390,23 +430,87 @@
           <w:lang w:bidi="hi-IN"/>
         </w:rPr>
         <w:lastRenderedPageBreak/>
-        <w:t>OM namaH paramAtmanE, SrI mahAgaNapatayE namaH, SrI guruByO namaH</w:t>
-      </w:r>
-    </w:p>
-    <w:p>
-      <w:pPr>
-        <w:autoSpaceDE w:val="0"/>
-        <w:autoSpaceDN w:val="0"/>
-        <w:adjustRightInd w:val="0"/>
-        <w:spacing w:after="0" w:line="240" w:lineRule="auto"/>
-        <w:rPr>
-          <w:rFonts w:ascii="Arial" w:hAnsi="Arial" w:cs="Arial"/>
-          <w:color w:val="000000"/>
-          <w:sz w:val="36"/>
-          <w:szCs w:val="36"/>
-          <w:lang w:bidi="hi-IN"/>
-        </w:rPr>
-      </w:pPr>
+        <w:t xml:space="preserve">OM namaH paramAtmanE, </w:t>
+      </w:r>
+      <w:proofErr w:type="gramStart"/>
+      <w:r>
+        <w:rPr>
+          <w:rFonts w:ascii="Arial" w:hAnsi="Arial" w:cs="Arial"/>
+          <w:color w:val="000000"/>
+          <w:sz w:val="36"/>
+          <w:szCs w:val="36"/>
+          <w:lang w:bidi="hi-IN"/>
+        </w:rPr>
+        <w:t>SrI</w:t>
+      </w:r>
+      <w:proofErr w:type="gramEnd"/>
+      <w:r>
+        <w:rPr>
+          <w:rFonts w:ascii="Arial" w:hAnsi="Arial" w:cs="Arial"/>
+          <w:color w:val="000000"/>
+          <w:sz w:val="36"/>
+          <w:szCs w:val="36"/>
+          <w:lang w:bidi="hi-IN"/>
+        </w:rPr>
+        <w:t xml:space="preserve"> mahAgaNapatayE namaH, </w:t>
+      </w:r>
+    </w:p>
+    <w:p>
+      <w:pPr>
+        <w:autoSpaceDE w:val="0"/>
+        <w:autoSpaceDN w:val="0"/>
+        <w:adjustRightInd w:val="0"/>
+        <w:spacing w:after="0" w:line="240" w:lineRule="auto"/>
+        <w:rPr>
+          <w:rFonts w:ascii="Arial" w:hAnsi="Arial" w:cs="Arial"/>
+          <w:color w:val="000000"/>
+          <w:sz w:val="36"/>
+          <w:szCs w:val="36"/>
+          <w:lang w:bidi="hi-IN"/>
+        </w:rPr>
+      </w:pPr>
+      <w:r>
+        <w:rPr>
+          <w:rFonts w:ascii="Arial" w:hAnsi="Arial" w:cs="Arial"/>
+          <w:color w:val="000000"/>
+          <w:sz w:val="36"/>
+          <w:szCs w:val="36"/>
+          <w:lang w:bidi="hi-IN"/>
+        </w:rPr>
+        <w:t xml:space="preserve">SrI </w:t>
+      </w:r>
+      <w:proofErr w:type="gramStart"/>
+      <w:r>
+        <w:rPr>
+          <w:rFonts w:ascii="Arial" w:hAnsi="Arial" w:cs="Arial"/>
+          <w:color w:val="000000"/>
+          <w:sz w:val="36"/>
+          <w:szCs w:val="36"/>
+          <w:lang w:bidi="hi-IN"/>
+        </w:rPr>
+        <w:t>guruByO</w:t>
+      </w:r>
+      <w:proofErr w:type="gramEnd"/>
+      <w:r>
+        <w:rPr>
+          <w:rFonts w:ascii="Arial" w:hAnsi="Arial" w:cs="Arial"/>
+          <w:color w:val="000000"/>
+          <w:sz w:val="36"/>
+          <w:szCs w:val="36"/>
+          <w:lang w:bidi="hi-IN"/>
+        </w:rPr>
+        <w:t xml:space="preserve"> namaH</w:t>
+      </w:r>
+      <w:r>
+        <w:rPr>
+          <w:rFonts w:ascii="Arial" w:hAnsi="Arial" w:cs="Arial"/>
+          <w:color w:val="000000"/>
+          <w:sz w:val="36"/>
+          <w:szCs w:val="36"/>
+          <w:lang w:bidi="hi-IN"/>
+        </w:rPr>
+        <w:t xml:space="preserve"> || </w:t>
+      </w:r>
       <w:r>
         <w:rPr>
           <w:rFonts w:ascii="Arial" w:hAnsi="Arial" w:cs="Arial"/>
@@ -417,6 +521,21 @@
         </w:rPr>
         <w:t>haqriqHOM</w:t>
       </w:r>
+    </w:p>
+    <w:p>
+      <w:pPr>
+        <w:autoSpaceDE w:val="0"/>
+        <w:autoSpaceDN w:val="0"/>
+        <w:adjustRightInd w:val="0"/>
+        <w:spacing w:after="0" w:line="240" w:lineRule="auto"/>
+        <w:rPr>
+          <w:rFonts w:ascii="Arial" w:hAnsi="Arial" w:cs="Arial"/>
+          <w:color w:val="000000"/>
+          <w:sz w:val="36"/>
+          <w:szCs w:val="36"/>
+          <w:lang w:bidi="hi-IN"/>
+        </w:rPr>
+      </w:pPr>
     </w:p>
     <w:p>
       <w:pPr>
@@ -1338,6 +1457,7 @@
           <w:lang w:bidi="hi-IN"/>
         </w:rPr>
       </w:pPr>
+      <w:proofErr w:type="gramStart"/>
       <w:r>
         <w:rPr>
           <w:rFonts w:ascii="Arial" w:hAnsi="Arial" w:cs="Arial"/>
@@ -1347,7 +1467,18 @@
           <w:lang w:bidi="hi-IN"/>
         </w:rPr>
         <w:lastRenderedPageBreak/>
-        <w:t>aqddhyaqsthAditya#dhi - aqsthAt | aqpAkRu#ntaqnnitya#pa - akRu#ntann | sA | avi#H | vaqSA | 8 (50)</w:t>
+        <w:t>aqddhyaqsthAditya#</w:t>
+      </w:r>
+      <w:proofErr w:type="gramEnd"/>
+      <w:r>
+        <w:rPr>
+          <w:rFonts w:ascii="Arial" w:hAnsi="Arial" w:cs="Arial"/>
+          <w:color w:val="000000"/>
+          <w:sz w:val="36"/>
+          <w:szCs w:val="36"/>
+          <w:lang w:bidi="hi-IN"/>
+        </w:rPr>
+        <w:t>dhi - aqsthAt | aqpAkRu#ntaqnnitya#pa - akRu#ntann | sA | avi#H | vaqSA | 8 (50)</w:t>
       </w:r>
     </w:p>
     <w:p>
@@ -1970,7 +2101,27 @@
           <w:szCs w:val="36"/>
           <w:lang w:bidi="hi-IN"/>
         </w:rPr>
-        <w:t>ruca$m | Eqva | aqsmiqnn | daqdhAqtiq | baqBruH | sauqmyaH | Baqvaqtiq | braqhmaqvaqrcaqsamiti# brahma - vaqrcaqsam | Eqva | aqsmiqnn | tviShi$m | daqdhAqtiq | AqgnEqyam | kRuqShNagrI#vaqmiti# kRuqShNa - grIqvaqm | Eti# | laqBEqtaq | sauqmyam | baqBrum | AqgnEqyam | kRuqShNagrI#vaqmiti# kRuqShNa - grIqvaqm | puqrOqdhAyAqmiti# puraH - dhAyA$m | spad^^rdha#mAnaH | AqgnEqyaH | vai | brAqhmaqNaH | sauqmyaH | rAqjaqnya#H | aqBita#H | sauqmyam | AqgnEqyau | BaqvaqtaqH | tEja#sA | Eqva | brahma#NA | uqBaqyata#H | rAqShTram | parIti# | gRuqhNAqtiq | EqkaqdhEtyE#ka - dhA | saqmAvRu#~gktaq iti# saM - AvRu#~gktE | puqraH | Eqnaqm | daqdhaqtEq || 15 (43)</w:t>
+        <w:t>ruca$m | Eqva | aqsmiqnn | daqdhAqtiq | baqBruH | sauqmyaH | Baqvaqtiq | braqhmaqvaqrcaqsamiti# brahma - vaqrcaqsam | Eqva | aqsmiqnn | tviShi$m | daqdhAqtiq | AqgnEqyam | kRuqShNagrI#vaqmiti# kRuqShNa - grIqvaqm | Eti# | laqBEqtaq | sauqmyam | baqBrum | AqgnEqyam | kRuqShNagrI#vaqmiti# kRuqShNa - grIqvaqm | puqrOqdhAyAqmiti# puraH - dhAyA$m | spar</w:t>
+      </w:r>
+      <w:r>
+        <w:rPr>
+          <w:rFonts w:ascii="Arial" w:hAnsi="Arial" w:cs="Arial"/>
+          <w:color w:val="000000"/>
+          <w:sz w:val="36"/>
+          <w:szCs w:val="36"/>
+          <w:lang w:bidi="hi-IN"/>
+        </w:rPr>
+        <w:t>d</w:t>
+      </w:r>
+      <w:r>
+        <w:rPr>
+          <w:rFonts w:ascii="Arial" w:hAnsi="Arial" w:cs="Arial"/>
+          <w:color w:val="000000"/>
+          <w:sz w:val="36"/>
+          <w:szCs w:val="36"/>
+          <w:lang w:bidi="hi-IN"/>
+        </w:rPr>
+        <w:t>dha#mAnaH | AqgnEqyaH | vai | brAqhmaqNaH | sauqmyaH | rAqjaqnya#H | aqBita#H | sauqmyam | AqgnEqyau | BaqvaqtaqH | tEja#sA | Eqva | brahma#NA | uqBaqyata#H | rAqShTram | parIti# | gRuqhNAqtiq | EqkaqdhEtyE#ka - dhA | saqmAvRu#~gktaq iti# saM - AvRu#~gktE | puqraH | Eqnaqm | daqdhaqtEq || 15 (43)</w:t>
       </w:r>
     </w:p>
     <w:p>
@@ -2060,7 +2211,27 @@
           <w:szCs w:val="36"/>
           <w:lang w:bidi="hi-IN"/>
         </w:rPr>
-        <w:t xml:space="preserve">dEqvAqsuqrA iti# dEva - aqsuqrAH | EqShu | lOqkEShu# | aqspaqd^^rdhaqntaq | saH | Eqtam | viShNu#H | </w:t>
+        <w:t>dEqvAqsuqrA iti# dEva - aqsuqrAH | EqShu | lOqkEShu# | aqspaqr</w:t>
+      </w:r>
+      <w:r>
+        <w:rPr>
+          <w:rFonts w:ascii="Arial" w:hAnsi="Arial" w:cs="Arial"/>
+          <w:color w:val="000000"/>
+          <w:sz w:val="36"/>
+          <w:szCs w:val="36"/>
+          <w:lang w:bidi="hi-IN"/>
+        </w:rPr>
+        <w:t>d</w:t>
+      </w:r>
+      <w:r>
+        <w:rPr>
+          <w:rFonts w:ascii="Arial" w:hAnsi="Arial" w:cs="Arial"/>
+          <w:color w:val="000000"/>
+          <w:sz w:val="36"/>
+          <w:szCs w:val="36"/>
+          <w:lang w:bidi="hi-IN"/>
+        </w:rPr>
+        <w:t xml:space="preserve">dhaqntaq | saH | Eqtam | viShNu#H | </w:t>
       </w:r>
       <w:r>
         <w:rPr>
@@ -2100,7 +2271,27 @@
           <w:szCs w:val="36"/>
           <w:lang w:bidi="hi-IN"/>
         </w:rPr>
-        <w:t xml:space="preserve">Eti# | aqlaqBaqtaq | tata#H | vai | saH | iqmAn | lOqkAn | aqBIti# | aqjaqyaqt | vaiqShNaqvam | vAqmaqnam | Eti# | laqBEqtaq | spad^^rdha#mAnaH | viShNu#H | Eqva | BUqtvA | iqmAn | lOqkAn | aqBIti# | jaqyaqtiq | viSha#maq itiq vi - saqmEq | Eti# | laqBEqtaq | viSha#mAq itiq vi - saqmAqH | iqvaq | hi | iqmE | lOqkAH | samRu#ddhyAq itiq saM - Ruqddhyaiq | indrA#ya | maqnyuqmataq iti# manyu - matE$ | </w:t>
+        <w:t>Eti# | aqlaqBaqtaq | tata#H | vai | saH | iqmAn | lOqkAn | aqBIti# | aqjaqyaqt | vaiqShNaqvam | vAqmaqnam | Eti# | laqBEqtaq | spar</w:t>
+      </w:r>
+      <w:r>
+        <w:rPr>
+          <w:rFonts w:ascii="Arial" w:hAnsi="Arial" w:cs="Arial"/>
+          <w:color w:val="000000"/>
+          <w:sz w:val="36"/>
+          <w:szCs w:val="36"/>
+          <w:lang w:bidi="hi-IN"/>
+        </w:rPr>
+        <w:t>d</w:t>
+      </w:r>
+      <w:r>
+        <w:rPr>
+          <w:rFonts w:ascii="Arial" w:hAnsi="Arial" w:cs="Arial"/>
+          <w:color w:val="000000"/>
+          <w:sz w:val="36"/>
+          <w:szCs w:val="36"/>
+          <w:lang w:bidi="hi-IN"/>
+        </w:rPr>
+        <w:t xml:space="preserve">dha#mAnaH | viShNu#H | Eqva | BUqtvA | iqmAn | lOqkAn | aqBIti# | jaqyaqtiq | viSha#maq itiq vi - saqmEq | Eti# | laqBEqtaq | viSha#mAq itiq vi - saqmAqH | iqvaq | hi | iqmE | lOqkAH | samRu#ddhyAq itiq saM - Ruqddhyaiq | indrA#ya | maqnyuqmataq iti# manyu - matE$ | </w:t>
       </w:r>
       <w:r>
         <w:rPr>
@@ -2241,7 +2432,27 @@
           <w:szCs w:val="36"/>
           <w:lang w:bidi="hi-IN"/>
         </w:rPr>
-        <w:t xml:space="preserve">aiqndraH | yat | pRuSni#H | tEna# | mAqruqtaH | samRu#ddhyAq itiq saM-Ruqddhyaiq | paqScAt | pRuqSniqsaqktha iti# pRuSni - saqkthaH | Baqvaqtiq | paqScAqdaqnvaqvaqsAqyinIqmiti# paScAt - aqnvaqvaqsAqyinI$m | Eqva | aqsmaiq | viSa$m | kaqrOqtiq | sauqmyam | baqBrum | Eti# | laqBEqtaq | Anna#kAmaq ityanna# - kAqmaqH | sauqmyam | vai | anna$m | sOma$m | Eqva | svEna# | BAqgaqdhEyEqnEti# BAga - dhEyE#na | upEti# | dhAqvaqtiq | saH | Eqva | aqsmaiq | anna$m | prEti# | yaqcCaqtiq | aqnnAqda itya#nna - aqdaH | Eqva | Baqvaqtiq | baqBruH | Baqvaqtiq | Eqtat | vai | anna#sya | rUqpam | </w:t>
+        <w:t xml:space="preserve">aiqndraH | yat | pRuSni#H | tEna# | mAqruqtaH | samRu#ddhyAq itiq saM-Ruqddhyaiq | paqScAt | pRuqSniqsaqktha iti# pRuSni - saqkthaH | Baqvaqtiq | paqScAqdaqnvaqvaqsAqyinIqmiti# paScAt - aqnvaqvaqsAqyinI$m | Eqva | aqsmaiq | viSa$m | kaqrOqtiq | sauqmyam | baqBrum | Eti# | laqBEqtaq | </w:t>
+      </w:r>
+      <w:r>
+        <w:rPr>
+          <w:rFonts w:ascii="Arial" w:hAnsi="Arial" w:cs="Arial"/>
+          <w:color w:val="000000"/>
+          <w:sz w:val="36"/>
+          <w:szCs w:val="36"/>
+          <w:lang w:bidi="hi-IN"/>
+        </w:rPr>
+        <w:t>a</w:t>
+      </w:r>
+      <w:r>
+        <w:rPr>
+          <w:rFonts w:ascii="Arial" w:hAnsi="Arial" w:cs="Arial"/>
+          <w:color w:val="000000"/>
+          <w:sz w:val="36"/>
+          <w:szCs w:val="36"/>
+          <w:lang w:bidi="hi-IN"/>
+        </w:rPr>
+        <w:t xml:space="preserve">nna#kAmaq ityanna# - kAqmaqH | sauqmyam | vai | anna$m | sOma$m | Eqva | svEna# | BAqgaqdhEyEqnEti# BAga - dhEyE#na | upEti# | dhAqvaqtiq | saH | Eqva | aqsmaiq | anna$m | prEti# | yaqcCaqtiq | aqnnAqda itya#nna - aqdaH | Eqva | Baqvaqtiq | baqBruH | Baqvaqtiq | Eqtat | vai | anna#sya | rUqpam | </w:t>
       </w:r>
       <w:r>
         <w:rPr>
@@ -2317,7 +2528,7 @@
           <w:szCs w:val="36"/>
           <w:lang w:bidi="hi-IN"/>
         </w:rPr>
-        <w:t>rAqjyAya# | santa$m | rAqjyam | na | uqpaqnamEqdityu#pa-namE$t | sauqmyam | vai | rAqjyam | sOma$m | Eqva | svEna# | BAqgaqdhEyEqnEti# BAga - dhEyE#na | upEti# | dhAqvaqtiq | saH | Eqva | aqsmaiq | rAqjyam | prEti# | yaqcCaqtiq | upEti# | Eqnaqm | rAqjyam | naqmaqtiq | baqBruH | Baqvaqtiq | Eqtat | vai | sOma#sya | rUqpam | samRu#ddhyAq itiq saM - Ruqddhyaiq | indrA#ya | vRuqtraqturaq iti# vRutra - turE$ | laqlAma$m | prAqSRuq~ggam | Eti# | laqBEqtaq | gaqtaSrIqriti# gaqta - SrIqH | praqtiqShThAkA#maq iti# pratiqShThA - kAqmaqH | pAqpmAna$m | Eqva | vRuqtram | tIqrtvA | praqtiqShThAmiti# prati - sthAm | gaqcCaqtiq | indrA#ya | aqBiqmAqtiqGna itya#BimAtiq - GnE | laqlAma$m | prAqSRuq~ggam | Eti# | 19 (50)</w:t>
+        <w:t>rAqjyAya# | santa$m | rAqjyam | na | uqpaqnamEqdityu#pa-namE$t | sauqmyam | vai | rAqjyam | sOma$m | Eqva | svEna# | BAqgaqdhEyEqnEti# BAga - dhEyE#na | upEti# | dhAqvaqtiq | saH | Eqva | aqsmaiq | rAqjyam | prEti# | yaqcCaqtiq | upEti# | Eqnaqm | rAqjyam | naqmaqtiq | baqBruH | Baqvaqtiq | Eqtat | vai | sOma#sya | rUqpam | samRu#ddhyAq itiq saM - Ruqddhyaiq | indrA#ya | vRuqtraqturaq iti# vRutra - turE$ | laqlAma$m | prAqSRuq~ggam | Eti# | laqBEqtaq | gaqtaSrIqriti# gaqta - SrIqH | praqtiqShThAkA#maq iti# pratiqShThA - kAqmaqH | pAqpmAna$m | Eqva | vRuqtram | tIqrtvA | praqtiqShThAmiti# prati - sthAm | gaqcCaqtiq | indrA#ya | aqBiqmAqtiqGna itya#BimAti - GnE | laqlAma$m | prAqSRuq~ggam | Eti# | 19 (50)</w:t>
       </w:r>
     </w:p>
     <w:p>
@@ -2498,7 +2709,29 @@
           <w:szCs w:val="36"/>
           <w:lang w:bidi="hi-IN"/>
         </w:rPr>
-        <w:t>(saqgrAMqmE - tEnA - la# - maBimAtiqGnE laqlAma#M prASRuq~ggamai - naqM - pa~jca#daSa ca ) (A3)</w:t>
+        <w:t>(</w:t>
+      </w:r>
+      <w:proofErr w:type="gramStart"/>
+      <w:r>
+        <w:rPr>
+          <w:rFonts w:ascii="Arial" w:hAnsi="Arial" w:cs="Arial"/>
+          <w:color w:val="000000"/>
+          <w:sz w:val="36"/>
+          <w:szCs w:val="36"/>
+          <w:lang w:bidi="hi-IN"/>
+        </w:rPr>
+        <w:t>saqgrAMqmE</w:t>
+      </w:r>
+      <w:proofErr w:type="gramEnd"/>
+      <w:r>
+        <w:rPr>
+          <w:rFonts w:ascii="Arial" w:hAnsi="Arial" w:cs="Arial"/>
+          <w:color w:val="000000"/>
+          <w:sz w:val="36"/>
+          <w:szCs w:val="36"/>
+          <w:lang w:bidi="hi-IN"/>
+        </w:rPr>
+        <w:t xml:space="preserve"> - tEnA - la# - maBimAtiqGnE laqlAma#M prASRuq~ggamai - naqM - pa~jca#daSa ca ) (A3)</w:t>
       </w:r>
     </w:p>
     <w:p>
@@ -2696,15 +2929,27 @@
           <w:lang w:bidi="hi-IN"/>
         </w:rPr>
       </w:pPr>
-      <w:r>
-        <w:rPr>
-          <w:rFonts w:ascii="Arial" w:hAnsi="Arial" w:cs="Arial"/>
-          <w:color w:val="000000"/>
-          <w:sz w:val="36"/>
-          <w:szCs w:val="36"/>
-          <w:lang w:bidi="hi-IN"/>
-        </w:rPr>
-        <w:t>brahma - vaqrcaqsasya# | praqdAqtEti# pra - dAqtA | saqM~Mvaqthsaqra iti# saM - vaqthsaqraH | Eqva | aqsmaiq | braqhmaqvaqrcaqsamiti# brahma - vaqrcaqsam | prEti# | yaqcCaqtiq | braqhmaqvaqrcaqsIti# brahma - vaqrcaqsI | Eqva | Baqvaqtiq | saMq~MvaqthsaqrasyEti# saM - vaqthsaqrasya# | paqrastA$t | prAqjAqpaqtyamiti# prAjA - paqtyam | kadru$m | 22 (50)</w:t>
+      <w:proofErr w:type="gramStart"/>
+      <w:r>
+        <w:rPr>
+          <w:rFonts w:ascii="Arial" w:hAnsi="Arial" w:cs="Arial"/>
+          <w:color w:val="000000"/>
+          <w:sz w:val="36"/>
+          <w:szCs w:val="36"/>
+          <w:lang w:bidi="hi-IN"/>
+        </w:rPr>
+        <w:t>brahma</w:t>
+      </w:r>
+      <w:proofErr w:type="gramEnd"/>
+      <w:r>
+        <w:rPr>
+          <w:rFonts w:ascii="Arial" w:hAnsi="Arial" w:cs="Arial"/>
+          <w:color w:val="000000"/>
+          <w:sz w:val="36"/>
+          <w:szCs w:val="36"/>
+          <w:lang w:bidi="hi-IN"/>
+        </w:rPr>
+        <w:t xml:space="preserve"> - vaqrcaqsasya# | praqdAqtEti# pra - dAqtA | saqM~Mvaqthsaqra iti# saM - vaqthsaqraH | Eqva | aqsmaiq | braqhmaqvaqrcaqsamiti# brahma - vaqrcaqsam | prEti# | yaqcCaqtiq | braqhmaqvaqrcaqsIti# brahma - vaqrcaqsI | Eqva | Baqvaqtiq | saMq~MvaqthsaqrasyEti# saM - vaqthsaqrasya# | paqrastA$t | prAqjAqpaqtyamiti# prAjA - paqtyam | kadru$m | 22 (50)</w:t>
       </w:r>
     </w:p>
     <w:p>
@@ -2846,15 +3091,27 @@
           <w:lang w:bidi="hi-IN"/>
         </w:rPr>
       </w:pPr>
-      <w:r>
-        <w:rPr>
-          <w:rFonts w:ascii="Arial" w:hAnsi="Arial" w:cs="Arial"/>
-          <w:color w:val="000000"/>
-          <w:sz w:val="36"/>
-          <w:szCs w:val="36"/>
-          <w:lang w:bidi="hi-IN"/>
-        </w:rPr>
-        <w:t xml:space="preserve">yaqmaqtvamiti# yama - tvam | tE | dEqvAH | aqmaqnyaqntaq | yaqmaH | vai | iqdam | aqBUqt | yat | vaqyam | smaH | iti# | tE | praqjApa#tiqmiti# praqjA - paqtiqm | upEti# | aqdhAqvann | saH | Eqtau | praqjApa#tiqriti# praqjA - paqtiqH | Aqtmana#H | </w:t>
+      <w:proofErr w:type="gramStart"/>
+      <w:r>
+        <w:rPr>
+          <w:rFonts w:ascii="Arial" w:hAnsi="Arial" w:cs="Arial"/>
+          <w:color w:val="000000"/>
+          <w:sz w:val="36"/>
+          <w:szCs w:val="36"/>
+          <w:lang w:bidi="hi-IN"/>
+        </w:rPr>
+        <w:t>yaqmaqtvamiti</w:t>
+      </w:r>
+      <w:proofErr w:type="gramEnd"/>
+      <w:r>
+        <w:rPr>
+          <w:rFonts w:ascii="Arial" w:hAnsi="Arial" w:cs="Arial"/>
+          <w:color w:val="000000"/>
+          <w:sz w:val="36"/>
+          <w:szCs w:val="36"/>
+          <w:lang w:bidi="hi-IN"/>
+        </w:rPr>
+        <w:t xml:space="preserve"># yama - tvam | tE | dEqvAH | aqmaqnyaqntaq | yaqmaH | vai | iqdam | aqBUqt | yat | vaqyam | smaH | iti# | tE | praqjApa#tiqmiti# praqjA - paqtiqm | upEti# | aqdhAqvann | saH | Eqtau | praqjApa#tiqriti# praqjA - paqtiqH | Aqtmana#H | </w:t>
       </w:r>
       <w:r>
         <w:rPr>
@@ -2882,15 +3139,47 @@
           <w:lang w:bidi="hi-IN"/>
         </w:rPr>
       </w:pPr>
-      <w:r>
-        <w:rPr>
-          <w:rFonts w:ascii="Arial" w:hAnsi="Arial" w:cs="Arial"/>
-          <w:color w:val="000000"/>
-          <w:sz w:val="36"/>
-          <w:szCs w:val="36"/>
-          <w:lang w:bidi="hi-IN"/>
-        </w:rPr>
-        <w:t>vaqSAm | Eti# | aqlaqBaqntaq | aiqndram | uqkShANa$m | tam | varu#NEna | Eqva | grAqhaqyiqtvA | viShNu#nA | yaqj~jEna# | prEti# | aqnuqdaqntaq | aiqndrENa# | Eqva | aqsyaq | iqndriqyam | aqvRuq~jjaqtaq | yaH | BrAtRu#vyavAqnitiq BrAtRu#vya - vAqn | syAt | saH | spad^^rdha#mAnaH | vaiqShNAqvaqruqNImiti# vaiShNA - vaqruqNIm | 24 (50)</w:t>
+      <w:proofErr w:type="gramStart"/>
+      <w:r>
+        <w:rPr>
+          <w:rFonts w:ascii="Arial" w:hAnsi="Arial" w:cs="Arial"/>
+          <w:color w:val="000000"/>
+          <w:sz w:val="36"/>
+          <w:szCs w:val="36"/>
+          <w:lang w:bidi="hi-IN"/>
+        </w:rPr>
+        <w:t>vaqSAm</w:t>
+      </w:r>
+      <w:proofErr w:type="gramEnd"/>
+      <w:r>
+        <w:rPr>
+          <w:rFonts w:ascii="Arial" w:hAnsi="Arial" w:cs="Arial"/>
+          <w:color w:val="000000"/>
+          <w:sz w:val="36"/>
+          <w:szCs w:val="36"/>
+          <w:lang w:bidi="hi-IN"/>
+        </w:rPr>
+        <w:t xml:space="preserve"> | Eti# | aqlaqBaqntaq | aiqndram | uqkShANa$m | tam | varu#NEna | Eqva | grAqhaqyiqtvA | viShNu#nA | yaqj~jEna# | prEti# | aqnuqdaqntaq | aiqndrENa# | Eqva | aqsyaq | iqndriqyam | aqvRuq~jjaqtaq | yaH | BrAtRu#vyavAqnitiq BrAtRu#vya - vAqn | syAt | saH | spar</w:t>
+      </w:r>
+      <w:r>
+        <w:rPr>
+          <w:rFonts w:ascii="Arial" w:hAnsi="Arial" w:cs="Arial"/>
+          <w:color w:val="000000"/>
+          <w:sz w:val="36"/>
+          <w:szCs w:val="36"/>
+          <w:lang w:bidi="hi-IN"/>
+        </w:rPr>
+        <w:t>d</w:t>
+      </w:r>
+      <w:r>
+        <w:rPr>
+          <w:rFonts w:ascii="Arial" w:hAnsi="Arial" w:cs="Arial"/>
+          <w:color w:val="000000"/>
+          <w:sz w:val="36"/>
+          <w:szCs w:val="36"/>
+          <w:lang w:bidi="hi-IN"/>
+        </w:rPr>
+        <w:t>dha#mAnaH | vaiqShNAqvaqruqNImiti# vaiShNA - vaqruqNIm | 24 (50)</w:t>
       </w:r>
     </w:p>
     <w:p>
@@ -4329,15 +4618,27 @@
           <w:lang w:bidi="hi-IN"/>
         </w:rPr>
       </w:pPr>
-      <w:r>
-        <w:rPr>
-          <w:rFonts w:ascii="Arial" w:hAnsi="Arial" w:cs="Arial"/>
-          <w:color w:val="000000"/>
-          <w:sz w:val="36"/>
-          <w:szCs w:val="36"/>
-          <w:lang w:bidi="hi-IN"/>
-        </w:rPr>
-        <w:t>bahu - rUqpam | Eti# | laqBEqtaq | grAma#kAmaq itiq grAma# - kAqmaqH | vaiqSvaqdEqvA iti# vaiSva - dEqvAH | vai | saqjAqtA iti# sa - jAqtAH | viSvAn# | Eqva | dEqvAn | svEna# | BAqgaqdhEyEqnEti# BAga-dhEyE#na | upEti# | dhAqvaqtiq | tE | Eqva | aqsmaiq | 39 (50)</w:t>
+      <w:proofErr w:type="gramStart"/>
+      <w:r>
+        <w:rPr>
+          <w:rFonts w:ascii="Arial" w:hAnsi="Arial" w:cs="Arial"/>
+          <w:color w:val="000000"/>
+          <w:sz w:val="36"/>
+          <w:szCs w:val="36"/>
+          <w:lang w:bidi="hi-IN"/>
+        </w:rPr>
+        <w:t>bahu</w:t>
+      </w:r>
+      <w:proofErr w:type="gramEnd"/>
+      <w:r>
+        <w:rPr>
+          <w:rFonts w:ascii="Arial" w:hAnsi="Arial" w:cs="Arial"/>
+          <w:color w:val="000000"/>
+          <w:sz w:val="36"/>
+          <w:szCs w:val="36"/>
+          <w:lang w:bidi="hi-IN"/>
+        </w:rPr>
+        <w:t xml:space="preserve"> - rUqpam | Eti# | laqBEqtaq | grAma#kAmaq itiq grAma# - kAqmaqH | vaiqSvaqdEqvA iti# vaiSva - dEqvAH | vai | saqjAqtA iti# sa - jAqtAH | viSvAn# | Eqva | dEqvAn | svEna# | BAqgaqdhEyEqnEti# BAga-dhEyE#na | upEti# | dhAqvaqtiq | tE | Eqva | aqsmaiq | 39 (50)</w:t>
       </w:r>
     </w:p>
     <w:p>
@@ -4394,15 +4695,27 @@
           <w:lang w:bidi="hi-IN"/>
         </w:rPr>
       </w:pPr>
-      <w:r>
-        <w:rPr>
-          <w:rFonts w:ascii="Arial" w:hAnsi="Arial" w:cs="Arial"/>
-          <w:color w:val="000000"/>
-          <w:sz w:val="36"/>
-          <w:szCs w:val="36"/>
-          <w:lang w:bidi="hi-IN"/>
-        </w:rPr>
-        <w:t xml:space="preserve">saqjAqtAniti# sa-jAqtAn | prEti# | yaqcCaqntiq | grAqmI | Eqva | Baqvaqtiq | baqhuqrUqpa iti# bahu - rUqpaH | Baqvaqtiq | baqhuqdEqvaqtya# iti# bahu-dEqvaqtya#H | hi | EqShaH | samRu#ddhyAq itiq saM - Ruqddhyaiq | praqjAqpaqtyamiti# prAjA - paqtyam | tUqpaqram | Eti# | laqBEqtaq | yasya# | anA$j~jAtaqmityanA$ - j~jAqtaqm | iqvaq | jyOk | AqmayE$t | </w:t>
+      <w:proofErr w:type="gramStart"/>
+      <w:r>
+        <w:rPr>
+          <w:rFonts w:ascii="Arial" w:hAnsi="Arial" w:cs="Arial"/>
+          <w:color w:val="000000"/>
+          <w:sz w:val="36"/>
+          <w:szCs w:val="36"/>
+          <w:lang w:bidi="hi-IN"/>
+        </w:rPr>
+        <w:t>saqjAqtAniti</w:t>
+      </w:r>
+      <w:proofErr w:type="gramEnd"/>
+      <w:r>
+        <w:rPr>
+          <w:rFonts w:ascii="Arial" w:hAnsi="Arial" w:cs="Arial"/>
+          <w:color w:val="000000"/>
+          <w:sz w:val="36"/>
+          <w:szCs w:val="36"/>
+          <w:lang w:bidi="hi-IN"/>
+        </w:rPr>
+        <w:t xml:space="preserve"># sa-jAqtAn | prEti# | yaqcCaqntiq | grAqmI | Eqva | Baqvaqtiq | baqhuqrUqpa iti# bahu - rUqpaH | Baqvaqtiq | baqhuqdEqvaqtya# iti# bahu-dEqvaqtya#H | hi | EqShaH | samRu#ddhyAq itiq saM - Ruqddhyaiq | praqjAqpaqtyamiti# prAjA - paqtyam | tUqpaqram | Eti# | laqBEqtaq | yasya# | anA$j~jAtaqmityanA$ - j~jAqtaqm | iqvaq | jyOk | AqmayE$t | </w:t>
       </w:r>
     </w:p>
     <w:p>
@@ -4463,7 +4776,29 @@
           <w:szCs w:val="36"/>
           <w:lang w:bidi="hi-IN"/>
         </w:rPr>
-        <w:t>(aqsmAq - indra#mEqvai - Sha - sa#jAqtA viSvA#nEqva dEqvAnth svEna# BAgaqdhEyEqnOpa# dhAvatiq ta EqvAsmai$ - prAjApaqtyO hi - trINi# ca)(A6)</w:t>
+        <w:t>(</w:t>
+      </w:r>
+      <w:proofErr w:type="gramStart"/>
+      <w:r>
+        <w:rPr>
+          <w:rFonts w:ascii="Arial" w:hAnsi="Arial" w:cs="Arial"/>
+          <w:color w:val="000000"/>
+          <w:sz w:val="36"/>
+          <w:szCs w:val="36"/>
+          <w:lang w:bidi="hi-IN"/>
+        </w:rPr>
+        <w:t>aqsmAq</w:t>
+      </w:r>
+      <w:proofErr w:type="gramEnd"/>
+      <w:r>
+        <w:rPr>
+          <w:rFonts w:ascii="Arial" w:hAnsi="Arial" w:cs="Arial"/>
+          <w:color w:val="000000"/>
+          <w:sz w:val="36"/>
+          <w:szCs w:val="36"/>
+          <w:lang w:bidi="hi-IN"/>
+        </w:rPr>
+        <w:t xml:space="preserve"> - indra#mEqvai - Sha - sa#jAqtA viSvA#nEqva dEqvAnth svEna# BAgaqdhEyEqnOpa# dhAvatiq ta EqvAsmai$ - prAjApaqtyO hi - trINi# ca)(A6)</w:t>
       </w:r>
     </w:p>
     <w:p>
@@ -5101,7 +5436,29 @@
           <w:szCs w:val="36"/>
           <w:lang w:bidi="hi-IN"/>
         </w:rPr>
-        <w:t>(aqBi - Kaluq - vRuShTiqH Canda#sAmEqva rasE#na - praqjAmava# - vaiSvadEqvA vai - bra#hmavarcaqsaM - ~MyUpaq - EkAqnnavi(gm)#SaqtiSca#) (A7)</w:t>
+        <w:t>(</w:t>
+      </w:r>
+      <w:proofErr w:type="gramStart"/>
+      <w:r>
+        <w:rPr>
+          <w:rFonts w:ascii="Arial" w:hAnsi="Arial" w:cs="Arial"/>
+          <w:color w:val="000000"/>
+          <w:sz w:val="36"/>
+          <w:szCs w:val="36"/>
+          <w:lang w:bidi="hi-IN"/>
+        </w:rPr>
+        <w:t>aqBi</w:t>
+      </w:r>
+      <w:proofErr w:type="gramEnd"/>
+      <w:r>
+        <w:rPr>
+          <w:rFonts w:ascii="Arial" w:hAnsi="Arial" w:cs="Arial"/>
+          <w:color w:val="000000"/>
+          <w:sz w:val="36"/>
+          <w:szCs w:val="36"/>
+          <w:lang w:bidi="hi-IN"/>
+        </w:rPr>
+        <w:t xml:space="preserve"> - Kaluq - vRuShTiqH Canda#sAmEqva rasE#na - praqjAmava# - vaiSvadEqvA vai - bra#hmavarcaqsaM - ~MyUpaq - EkAqnnavi(gm)#SaqtiSca#) (A7)</w:t>
       </w:r>
     </w:p>
     <w:p>
@@ -5166,7 +5523,7 @@
           <w:szCs w:val="36"/>
           <w:lang w:bidi="hi-IN"/>
         </w:rPr>
-        <w:t xml:space="preserve">aqsauq | AqdiqtyaH | na | vIti# | aqrOqcaqtaq | tasmai$ | dEqvAH | prAya#Scittim | aiqcCaqnn | tasmai$ | EqtAm | sauqrIm | SvEqtAm | vaqSAm | Eti# | aqlaqBaqntaq | tayA$ | </w:t>
+        <w:t xml:space="preserve">aqsau | AqdiqtyaH | na | vIti# | aqrOqcaqtaq | tasmai$ | dEqvAH | prAya#Scittim | aiqcCaqnn | tasmai$ | EqtAm | sauqrIm | SvEqtAm | vaqSAm | Eti# | aqlaqBaqntaq | tayA$ | </w:t>
       </w:r>
       <w:r>
         <w:rPr>
@@ -5604,7 +5961,29 @@
           <w:szCs w:val="36"/>
           <w:lang w:bidi="hi-IN"/>
         </w:rPr>
-        <w:t>(aqsau - SRuqNAti# - mithuqnAnA$M - nayati - yacCati) (A8)</w:t>
+        <w:t>(</w:t>
+      </w:r>
+      <w:proofErr w:type="gramStart"/>
+      <w:r>
+        <w:rPr>
+          <w:rFonts w:ascii="Arial" w:hAnsi="Arial" w:cs="Arial"/>
+          <w:color w:val="000000"/>
+          <w:sz w:val="36"/>
+          <w:szCs w:val="36"/>
+          <w:lang w:bidi="hi-IN"/>
+        </w:rPr>
+        <w:t>aqsau</w:t>
+      </w:r>
+      <w:proofErr w:type="gramEnd"/>
+      <w:r>
+        <w:rPr>
+          <w:rFonts w:ascii="Arial" w:hAnsi="Arial" w:cs="Arial"/>
+          <w:color w:val="000000"/>
+          <w:sz w:val="36"/>
+          <w:szCs w:val="36"/>
+          <w:lang w:bidi="hi-IN"/>
+        </w:rPr>
+        <w:t xml:space="preserve"> - SRuqNAti# - mithuqnAnA$M - nayati - yacCati) (A8)</w:t>
       </w:r>
     </w:p>
     <w:p>
@@ -5661,15 +6040,27 @@
           <w:lang w:bidi="hi-IN"/>
         </w:rPr>
       </w:pPr>
-      <w:r>
-        <w:rPr>
-          <w:rFonts w:ascii="Arial" w:hAnsi="Arial" w:cs="Arial"/>
-          <w:color w:val="000000"/>
-          <w:sz w:val="36"/>
-          <w:szCs w:val="36"/>
-          <w:lang w:bidi="hi-IN"/>
-        </w:rPr>
-        <w:t xml:space="preserve">varu#Nam | suqShuqvAqNam | aqnnAdyaqmitya#nna - adya$m | na | upEti# | aqnaqmaqt | saH | EqtAm | </w:t>
+      <w:proofErr w:type="gramStart"/>
+      <w:r>
+        <w:rPr>
+          <w:rFonts w:ascii="Arial" w:hAnsi="Arial" w:cs="Arial"/>
+          <w:color w:val="000000"/>
+          <w:sz w:val="36"/>
+          <w:szCs w:val="36"/>
+          <w:lang w:bidi="hi-IN"/>
+        </w:rPr>
+        <w:t>varu#</w:t>
+      </w:r>
+      <w:proofErr w:type="gramEnd"/>
+      <w:r>
+        <w:rPr>
+          <w:rFonts w:ascii="Arial" w:hAnsi="Arial" w:cs="Arial"/>
+          <w:color w:val="000000"/>
+          <w:sz w:val="36"/>
+          <w:szCs w:val="36"/>
+          <w:lang w:bidi="hi-IN"/>
+        </w:rPr>
+        <w:t xml:space="preserve">Nam | suqShuqvAqNam | aqnnAdyaqmitya#nna - adya$m | na | upEti# | aqnaqmaqt | saH | EqtAm | </w:t>
       </w:r>
       <w:r>
         <w:rPr>
@@ -5726,15 +6117,27 @@
           <w:lang w:bidi="hi-IN"/>
         </w:rPr>
       </w:pPr>
-      <w:r>
-        <w:rPr>
-          <w:rFonts w:ascii="Arial" w:hAnsi="Arial" w:cs="Arial"/>
-          <w:color w:val="000000"/>
-          <w:sz w:val="36"/>
-          <w:szCs w:val="36"/>
-          <w:lang w:bidi="hi-IN"/>
-        </w:rPr>
-        <w:t>uqpaqnamEqdityu#pa-namE$t | saH | EqtAm | vAqruqNIm | kRuqShNAm | vaqSAm | Eti# | laqBEqtaq | varu#Nam | Eqva | svEna# | BAqgaqdhEyEqnEti# BAga - dhEyE#na | upEti# | dhAqvaqtiq | saH | Eqva | aqsmaiq | anna$m | prEti# | yaqcCaqtiq | aqnnAqda itya#nna - aqdaH | 53 (50)</w:t>
+      <w:proofErr w:type="gramStart"/>
+      <w:r>
+        <w:rPr>
+          <w:rFonts w:ascii="Arial" w:hAnsi="Arial" w:cs="Arial"/>
+          <w:color w:val="000000"/>
+          <w:sz w:val="36"/>
+          <w:szCs w:val="36"/>
+          <w:lang w:bidi="hi-IN"/>
+        </w:rPr>
+        <w:t>uqpaqnamEqdityu#</w:t>
+      </w:r>
+      <w:proofErr w:type="gramEnd"/>
+      <w:r>
+        <w:rPr>
+          <w:rFonts w:ascii="Arial" w:hAnsi="Arial" w:cs="Arial"/>
+          <w:color w:val="000000"/>
+          <w:sz w:val="36"/>
+          <w:szCs w:val="36"/>
+          <w:lang w:bidi="hi-IN"/>
+        </w:rPr>
+        <w:t>pa-namE$t | saH | EqtAm | vAqruqNIm | kRuqShNAm | vaqSAm | Eti# | laqBEqtaq | varu#Nam | Eqva | svEna# | BAqgaqdhEyEqnEti# BAga - dhEyE#na | upEti# | dhAqvaqtiq | saH | Eqva | aqsmaiq | anna$m | prEti# | yaqcCaqtiq | aqnnAqda itya#nna - aqdaH | 53 (50)</w:t>
       </w:r>
     </w:p>
     <w:p>
@@ -6006,7 +6409,29 @@
           <w:lang w:bidi="hi-IN"/>
         </w:rPr>
         <w:lastRenderedPageBreak/>
-        <w:t>(aqnnAqdO$ - &amp;nnAqda Eqva Ba#vatya - vindaqn - pa~jca#catvAri(gm)Sacca) (A9)</w:t>
+        <w:t>(</w:t>
+      </w:r>
+      <w:proofErr w:type="gramStart"/>
+      <w:r>
+        <w:rPr>
+          <w:rFonts w:ascii="Arial" w:hAnsi="Arial" w:cs="Arial"/>
+          <w:color w:val="000000"/>
+          <w:sz w:val="36"/>
+          <w:szCs w:val="36"/>
+          <w:lang w:bidi="hi-IN"/>
+        </w:rPr>
+        <w:t>aqnnAqdO</w:t>
+      </w:r>
+      <w:proofErr w:type="gramEnd"/>
+      <w:r>
+        <w:rPr>
+          <w:rFonts w:ascii="Arial" w:hAnsi="Arial" w:cs="Arial"/>
+          <w:color w:val="000000"/>
+          <w:sz w:val="36"/>
+          <w:szCs w:val="36"/>
+          <w:lang w:bidi="hi-IN"/>
+        </w:rPr>
+        <w:t>$ - &amp;nnAqda Eqva Ba#vatya - vindaqn - pa~jca#catvAri(gm)Sacca) (A9)</w:t>
       </w:r>
     </w:p>
     <w:p>
@@ -6326,7 +6751,29 @@
           <w:szCs w:val="36"/>
           <w:lang w:bidi="hi-IN"/>
         </w:rPr>
-        <w:t>(laqlAmaqH - sa Eqva - ShaTca#tvAri(gm)Sacca) (A10)</w:t>
+        <w:t>(</w:t>
+      </w:r>
+      <w:proofErr w:type="gramStart"/>
+      <w:r>
+        <w:rPr>
+          <w:rFonts w:ascii="Arial" w:hAnsi="Arial" w:cs="Arial"/>
+          <w:color w:val="000000"/>
+          <w:sz w:val="36"/>
+          <w:szCs w:val="36"/>
+          <w:lang w:bidi="hi-IN"/>
+        </w:rPr>
+        <w:t>laqlAmaqH</w:t>
+      </w:r>
+      <w:proofErr w:type="gramEnd"/>
+      <w:r>
+        <w:rPr>
+          <w:rFonts w:ascii="Arial" w:hAnsi="Arial" w:cs="Arial"/>
+          <w:color w:val="000000"/>
+          <w:sz w:val="36"/>
+          <w:szCs w:val="36"/>
+          <w:lang w:bidi="hi-IN"/>
+        </w:rPr>
+        <w:t xml:space="preserve"> - sa Eqva - ShaTca#tvAri(gm)Sacca) (A10)</w:t>
       </w:r>
     </w:p>
     <w:p>
@@ -6448,15 +6895,27 @@
           <w:lang w:bidi="hi-IN"/>
         </w:rPr>
       </w:pPr>
-      <w:r>
-        <w:rPr>
-          <w:rFonts w:ascii="Arial" w:hAnsi="Arial" w:cs="Arial"/>
-          <w:color w:val="000000"/>
-          <w:sz w:val="36"/>
-          <w:szCs w:val="36"/>
-          <w:lang w:bidi="hi-IN"/>
-        </w:rPr>
-        <w:t xml:space="preserve">maqruta#H | svaqstayE$ || maqmattu# | naqH | pariqjmEtiq pari#-jmAq | vaqsaqrq.hA | maqmattu# | vAta#H | aqpAm | vRuSha#NvAqnitiq vRuShaNa# - vAqn || SiqSIqtam | iqndrAqpaqrvaqtEtI$ndrA - paqrvaqtAq | yuqvam | naqH | tat | naqH | viSvE$ | vaqriqvaqsyaqntuq | dEqvAH || priqyA | </w:t>
+      <w:proofErr w:type="gramStart"/>
+      <w:r>
+        <w:rPr>
+          <w:rFonts w:ascii="Arial" w:hAnsi="Arial" w:cs="Arial"/>
+          <w:color w:val="000000"/>
+          <w:sz w:val="36"/>
+          <w:szCs w:val="36"/>
+          <w:lang w:bidi="hi-IN"/>
+        </w:rPr>
+        <w:t>maqruta#</w:t>
+      </w:r>
+      <w:proofErr w:type="gramEnd"/>
+      <w:r>
+        <w:rPr>
+          <w:rFonts w:ascii="Arial" w:hAnsi="Arial" w:cs="Arial"/>
+          <w:color w:val="000000"/>
+          <w:sz w:val="36"/>
+          <w:szCs w:val="36"/>
+          <w:lang w:bidi="hi-IN"/>
+        </w:rPr>
+        <w:t xml:space="preserve">H | svaqstayE$ || maqmattu# | naqH | pariqjmEtiq pari#-jmAq | vaqsaqrq.hA | maqmattu# | vAta#H | aqpAm | vRuSha#NvAqnitiq vRuShaNa# - vAqn || SiqSIqtam | iqndrAqpaqrvaqtEtI$ndrA - paqrvaqtAq | yuqvam | naqH | tat | naqH | viSvE$ | vaqriqvaqsyaqntuq | dEqvAH || priqyA | </w:t>
       </w:r>
       <w:r>
         <w:rPr>
@@ -6557,7 +7016,47 @@
           <w:szCs w:val="36"/>
           <w:lang w:bidi="hi-IN"/>
         </w:rPr>
-        <w:t>huqvEq | tuqrANA$m || Eti# | yat | tRuqpat | maqruqtaqH | vAqvaqSAqnAH || SriqyasE$ | kam | BAqnuBiqriti# BAqnu-BiqH | samiti# | miqmiqkShiqrEq | tE | raqSmiBiqriti# raqSmi - BiqH | tE | Rukka#BiqrityRukka# - BiqH | suqKAqdayaq iti# su - KAqdaya#H || tE | vASI#mantaq itiq vASi# - maqntaqH | iqShmiNa#H | aBI#ravaH | viqdrE | priqyasya# | mAru#tasya | dhAmna#H || aqgniH | praqthaqmaH | vasu#Biqritiq vasu#-BiqH | naqH | aqvyAqt | sOma#H | ruqdrEBi#H | aqBIti# | raqkShaqtuq | tmanA$ || indra#H | maqrudBiqriti# maqrut - BiqH | RuqtuqdhEtyRu#tu - dhA | kRuqNOqtuq | AqdiqtyaiH | naqH | varu#NaH | samiti# | SiqSAqtuq || samiti# | naqH | dEqvaH | vasu#Biqritiq vasu# - BiqH | aqgniH | samiti# | 61 (50)</w:t>
+        <w:t>huqvEq | tuqrANA$m || Eti# | yat | tRuqpat | maqruqtaqH | vAqvaqSAqnAH || SriqyasE$ | kam | BAqnuBiqriti# BAqnu-BiqH | samiti# | miqmiqkShiqrEq | tE | raqSmiBiqriti# raqSmi - BiqH | tE | Ruk</w:t>
+      </w:r>
+      <w:r>
+        <w:rPr>
+          <w:rFonts w:ascii="Arial" w:hAnsi="Arial" w:cs="Arial"/>
+          <w:color w:val="000000"/>
+          <w:sz w:val="36"/>
+          <w:szCs w:val="36"/>
+          <w:lang w:bidi="hi-IN"/>
+        </w:rPr>
+        <w:t>v</w:t>
+      </w:r>
+      <w:r>
+        <w:rPr>
+          <w:rFonts w:ascii="Arial" w:hAnsi="Arial" w:cs="Arial"/>
+          <w:color w:val="000000"/>
+          <w:sz w:val="36"/>
+          <w:szCs w:val="36"/>
+          <w:lang w:bidi="hi-IN"/>
+        </w:rPr>
+        <w:t>a#BiqrityRuk</w:t>
+      </w:r>
+      <w:r>
+        <w:rPr>
+          <w:rFonts w:ascii="Arial" w:hAnsi="Arial" w:cs="Arial"/>
+          <w:color w:val="000000"/>
+          <w:sz w:val="36"/>
+          <w:szCs w:val="36"/>
+          <w:lang w:bidi="hi-IN"/>
+        </w:rPr>
+        <w:t>v</w:t>
+      </w:r>
+      <w:r>
+        <w:rPr>
+          <w:rFonts w:ascii="Arial" w:hAnsi="Arial" w:cs="Arial"/>
+          <w:color w:val="000000"/>
+          <w:sz w:val="36"/>
+          <w:szCs w:val="36"/>
+          <w:lang w:bidi="hi-IN"/>
+        </w:rPr>
+        <w:t>a# - BiqH | suqKAqdayaq iti# su - KAqdaya#H || tE | vASI#mantaq itiq vASi# - maqntaqH | iqShmiNa#H | aBI#ravaH | viqdrE | priqyasya# | mAru#tasya | dhAmna#H || aqgniH | praqthaqmaH | vasu#Biqritiq vasu#-BiqH | naqH | aqvyAqt | sOma#H | ruqdrEBi#H | aqBIti# | raqkShaqtuq | tmanA$ || indra#H | maqrudBiqriti# maqrut - BiqH | RuqtuqdhEtyRu#tu - dhA | kRuqNOqtuq | AqdiqtyaiH | naqH | varu#NaH | samiti# | SiqSAqtuq || samiti# | naqH | dEqvaH | vasu#Biqritiq vasu# - BiqH | aqgniH | samiti# | 61 (50)</w:t>
       </w:r>
     </w:p>
     <w:p>
@@ -6800,40 +7299,64 @@
           <w:lang w:bidi="hi-IN"/>
         </w:rPr>
       </w:pPr>
-      <w:r>
-        <w:rPr>
-          <w:rFonts w:ascii="Arial" w:hAnsi="Arial" w:cs="Arial"/>
-          <w:color w:val="000000"/>
-          <w:sz w:val="36"/>
-          <w:szCs w:val="36"/>
-          <w:lang w:bidi="hi-IN"/>
-        </w:rPr>
-        <w:t xml:space="preserve">aqsuqrya$m | RuqtAvA#naq ityRuqta - vAqnaqH | caya#mAnAH | RuqNAni# || tiqsraH | BUmI$H | dhAqraqyaqnn | trIn | uqta | dyUn | trINi# | vraqtA | viqdathE$ | aqntaH | EqShAqm || RuqtEna# | AqdiqtyAqH | mahi# | vaqH | maqhiqtvamiti# mahi - tvam | tat | aqryaqmaqnn | vaqruqNaq | miqtraq | cAru# || tyAn | nu | kShaqtriyAn# | ava#H | AqdiqtyAn | yAqciqShAqmaqhEq || </w:t>
-      </w:r>
-    </w:p>
-    <w:p>
-      <w:pPr>
-        <w:autoSpaceDE w:val="0"/>
-        <w:autoSpaceDN w:val="0"/>
-        <w:adjustRightInd w:val="0"/>
-        <w:spacing w:after="0" w:line="240" w:lineRule="auto"/>
-        <w:rPr>
-          <w:rFonts w:ascii="Arial" w:hAnsi="Arial" w:cs="Arial"/>
-          <w:color w:val="000000"/>
-          <w:sz w:val="36"/>
-          <w:szCs w:val="36"/>
-          <w:lang w:bidi="hi-IN"/>
-        </w:rPr>
-      </w:pPr>
-      <w:r>
-        <w:rPr>
-          <w:rFonts w:ascii="Arial" w:hAnsi="Arial" w:cs="Arial"/>
-          <w:color w:val="000000"/>
-          <w:sz w:val="36"/>
-          <w:szCs w:val="36"/>
-          <w:lang w:bidi="hi-IN"/>
-        </w:rPr>
-        <w:t xml:space="preserve">suqmRuqDIqkAniti# su - maqDIqkAn | aqBiShTa#yE || na | daqkShiqNA | vIti# | ciqkiqtEq | na | saqvyA | na | </w:t>
+      <w:proofErr w:type="gramStart"/>
+      <w:r>
+        <w:rPr>
+          <w:rFonts w:ascii="Arial" w:hAnsi="Arial" w:cs="Arial"/>
+          <w:color w:val="000000"/>
+          <w:sz w:val="36"/>
+          <w:szCs w:val="36"/>
+          <w:lang w:bidi="hi-IN"/>
+        </w:rPr>
+        <w:t>aqsuqrya$</w:t>
+      </w:r>
+      <w:proofErr w:type="gramEnd"/>
+      <w:r>
+        <w:rPr>
+          <w:rFonts w:ascii="Arial" w:hAnsi="Arial" w:cs="Arial"/>
+          <w:color w:val="000000"/>
+          <w:sz w:val="36"/>
+          <w:szCs w:val="36"/>
+          <w:lang w:bidi="hi-IN"/>
+        </w:rPr>
+        <w:t xml:space="preserve">m | RuqtAvA#naq ityRuqta - vAqnaqH | caya#mAnAH | RuqNAni# || tiqsraH | BUmI$H | dhAqraqyaqnn | trIn | uqta | dyUn | trINi# | vraqtA | viqdathE$ | aqntaH | EqShAqm || RuqtEna# | AqdiqtyAqH | mahi# | vaqH | maqhiqtvamiti# mahi - tvam | tat | aqryaqmaqnn | vaqruqNaq | miqtraq | cAru# || tyAn | nu | kShaqtriyAn# | ava#H | AqdiqtyAn | yAqciqShAqmaqhEq || </w:t>
+      </w:r>
+    </w:p>
+    <w:p>
+      <w:pPr>
+        <w:autoSpaceDE w:val="0"/>
+        <w:autoSpaceDN w:val="0"/>
+        <w:adjustRightInd w:val="0"/>
+        <w:spacing w:after="0" w:line="240" w:lineRule="auto"/>
+        <w:rPr>
+          <w:rFonts w:ascii="Arial" w:hAnsi="Arial" w:cs="Arial"/>
+          <w:color w:val="000000"/>
+          <w:sz w:val="36"/>
+          <w:szCs w:val="36"/>
+          <w:lang w:bidi="hi-IN"/>
+        </w:rPr>
+      </w:pPr>
+      <w:proofErr w:type="gramStart"/>
+      <w:r>
+        <w:rPr>
+          <w:rFonts w:ascii="Arial" w:hAnsi="Arial" w:cs="Arial"/>
+          <w:color w:val="000000"/>
+          <w:sz w:val="36"/>
+          <w:szCs w:val="36"/>
+          <w:lang w:bidi="hi-IN"/>
+        </w:rPr>
+        <w:t>suqmRuqDIqkAniti</w:t>
+      </w:r>
+      <w:proofErr w:type="gramEnd"/>
+      <w:r>
+        <w:rPr>
+          <w:rFonts w:ascii="Arial" w:hAnsi="Arial" w:cs="Arial"/>
+          <w:color w:val="000000"/>
+          <w:sz w:val="36"/>
+          <w:szCs w:val="36"/>
+          <w:lang w:bidi="hi-IN"/>
+        </w:rPr>
+        <w:t xml:space="preserve"># su - maqDIqkAn | aqBiShTa#yE || na | daqkShiqNA | vIti# | ciqkiqtEq | na | saqvyA | na | </w:t>
       </w:r>
       <w:r>
         <w:rPr>
@@ -6954,47 +7477,91 @@
           <w:szCs w:val="36"/>
           <w:lang w:bidi="hi-IN"/>
         </w:rPr>
-        <w:t>(nAmAq - &amp;gniH sa(gm) - Sava#sOq - rakSha#mANA - dhIqryA#M ciqdE - kAqnna pa#~jcAqSacca#) (A11)</w:t>
-      </w:r>
-    </w:p>
-    <w:p>
-      <w:pPr>
-        <w:autoSpaceDE w:val="0"/>
-        <w:autoSpaceDN w:val="0"/>
-        <w:adjustRightInd w:val="0"/>
-        <w:spacing w:after="0" w:line="240" w:lineRule="auto"/>
-        <w:rPr>
-          <w:rFonts w:ascii="Arial" w:hAnsi="Arial" w:cs="Arial"/>
-          <w:color w:val="000000"/>
-          <w:sz w:val="36"/>
-          <w:szCs w:val="36"/>
-          <w:lang w:bidi="hi-IN"/>
-        </w:rPr>
-      </w:pPr>
-    </w:p>
-    <w:p>
-      <w:pPr>
-        <w:autoSpaceDE w:val="0"/>
-        <w:autoSpaceDN w:val="0"/>
-        <w:adjustRightInd w:val="0"/>
-        <w:spacing w:after="0" w:line="240" w:lineRule="auto"/>
-        <w:rPr>
-          <w:rFonts w:ascii="Arial" w:hAnsi="Arial" w:cs="Arial"/>
-          <w:color w:val="000000"/>
-          <w:sz w:val="36"/>
-          <w:szCs w:val="36"/>
-          <w:lang w:bidi="hi-IN"/>
-        </w:rPr>
-      </w:pPr>
-      <w:r>
-        <w:rPr>
-          <w:rFonts w:ascii="Arial" w:hAnsi="Arial" w:cs="Arial"/>
-          <w:color w:val="000000"/>
-          <w:sz w:val="36"/>
-          <w:szCs w:val="36"/>
-          <w:lang w:bidi="hi-IN"/>
-        </w:rPr>
-        <w:t xml:space="preserve">Prasna Korvai with starting Padams of 1 to 11 Anuvaakams :- </w:t>
+        <w:t>(</w:t>
+      </w:r>
+      <w:proofErr w:type="gramStart"/>
+      <w:r>
+        <w:rPr>
+          <w:rFonts w:ascii="Arial" w:hAnsi="Arial" w:cs="Arial"/>
+          <w:color w:val="000000"/>
+          <w:sz w:val="36"/>
+          <w:szCs w:val="36"/>
+          <w:lang w:bidi="hi-IN"/>
+        </w:rPr>
+        <w:t>nAmAq</w:t>
+      </w:r>
+      <w:proofErr w:type="gramEnd"/>
+      <w:r>
+        <w:rPr>
+          <w:rFonts w:ascii="Arial" w:hAnsi="Arial" w:cs="Arial"/>
+          <w:color w:val="000000"/>
+          <w:sz w:val="36"/>
+          <w:szCs w:val="36"/>
+          <w:lang w:bidi="hi-IN"/>
+        </w:rPr>
+        <w:t xml:space="preserve"> - &amp;gniH sa(gm) - Sava#sOq - rakSha#mANA - dhIqryA#M ciqdE - kAqnna pa#~jcAqSacca#) (A11)</w:t>
+      </w:r>
+    </w:p>
+    <w:p>
+      <w:pPr>
+        <w:autoSpaceDE w:val="0"/>
+        <w:autoSpaceDN w:val="0"/>
+        <w:adjustRightInd w:val="0"/>
+        <w:spacing w:after="0" w:line="240" w:lineRule="auto"/>
+        <w:rPr>
+          <w:rFonts w:ascii="Arial" w:hAnsi="Arial" w:cs="Arial"/>
+          <w:color w:val="000000"/>
+          <w:sz w:val="36"/>
+          <w:szCs w:val="36"/>
+          <w:lang w:bidi="hi-IN"/>
+        </w:rPr>
+      </w:pPr>
+    </w:p>
+    <w:p>
+      <w:pPr>
+        <w:autoSpaceDE w:val="0"/>
+        <w:autoSpaceDN w:val="0"/>
+        <w:adjustRightInd w:val="0"/>
+        <w:spacing w:after="0" w:line="240" w:lineRule="auto"/>
+        <w:rPr>
+          <w:rFonts w:ascii="Arial" w:hAnsi="Arial" w:cs="Arial"/>
+          <w:color w:val="000000"/>
+          <w:sz w:val="36"/>
+          <w:szCs w:val="36"/>
+          <w:lang w:bidi="hi-IN"/>
+        </w:rPr>
+      </w:pPr>
+      <w:r>
+        <w:rPr>
+          <w:rFonts w:ascii="Arial" w:hAnsi="Arial" w:cs="Arial"/>
+          <w:color w:val="000000"/>
+          <w:sz w:val="36"/>
+          <w:szCs w:val="36"/>
+          <w:lang w:bidi="hi-IN"/>
+        </w:rPr>
+        <w:t xml:space="preserve">Prasna Korvai with starting Padams of 1 to 11 </w:t>
+      </w:r>
+      <w:proofErr w:type="gramStart"/>
+      <w:r>
+        <w:rPr>
+          <w:rFonts w:ascii="Arial" w:hAnsi="Arial" w:cs="Arial"/>
+          <w:color w:val="000000"/>
+          <w:sz w:val="36"/>
+          <w:szCs w:val="36"/>
+          <w:lang w:bidi="hi-IN"/>
+        </w:rPr>
+        <w:t>Anuvaakams :</w:t>
+      </w:r>
+      <w:proofErr w:type="gramEnd"/>
+      <w:r>
+        <w:rPr>
+          <w:rFonts w:ascii="Arial" w:hAnsi="Arial" w:cs="Arial"/>
+          <w:color w:val="000000"/>
+          <w:sz w:val="36"/>
+          <w:szCs w:val="36"/>
+          <w:lang w:bidi="hi-IN"/>
+        </w:rPr>
+        <w:t xml:space="preserve">- </w:t>
       </w:r>
     </w:p>
     <w:p>
@@ -7059,7 +7626,29 @@
           <w:szCs w:val="36"/>
           <w:lang w:bidi="hi-IN"/>
         </w:rPr>
-        <w:t>Korvai with starting Padams of 1, 11, 21 Series of Panchaatis :-</w:t>
+        <w:t xml:space="preserve">Korvai with starting Padams of 1, 11, 21 Series of </w:t>
+      </w:r>
+      <w:proofErr w:type="gramStart"/>
+      <w:r>
+        <w:rPr>
+          <w:rFonts w:ascii="Arial" w:hAnsi="Arial" w:cs="Arial"/>
+          <w:color w:val="000000"/>
+          <w:sz w:val="36"/>
+          <w:szCs w:val="36"/>
+          <w:lang w:bidi="hi-IN"/>
+        </w:rPr>
+        <w:t>Panchaatis :</w:t>
+      </w:r>
+      <w:proofErr w:type="gramEnd"/>
+      <w:r>
+        <w:rPr>
+          <w:rFonts w:ascii="Arial" w:hAnsi="Arial" w:cs="Arial"/>
+          <w:color w:val="000000"/>
+          <w:sz w:val="36"/>
+          <w:szCs w:val="36"/>
+          <w:lang w:bidi="hi-IN"/>
+        </w:rPr>
+        <w:t>-</w:t>
       </w:r>
     </w:p>
     <w:p>
@@ -7149,65 +7738,131 @@
           <w:szCs w:val="36"/>
           <w:lang w:bidi="hi-IN"/>
         </w:rPr>
-        <w:t>(vAqyaqvya#M - pramO#ShIH)</w:t>
-      </w:r>
-    </w:p>
-    <w:p>
-      <w:pPr>
-        <w:autoSpaceDE w:val="0"/>
-        <w:autoSpaceDN w:val="0"/>
-        <w:adjustRightInd w:val="0"/>
-        <w:spacing w:after="0" w:line="240" w:lineRule="auto"/>
-        <w:rPr>
-          <w:rFonts w:ascii="Arial" w:hAnsi="Arial" w:cs="Arial"/>
-          <w:color w:val="000000"/>
-          <w:sz w:val="36"/>
-          <w:szCs w:val="36"/>
-          <w:lang w:bidi="hi-IN"/>
-        </w:rPr>
-      </w:pPr>
-    </w:p>
-    <w:p>
-      <w:pPr>
-        <w:autoSpaceDE w:val="0"/>
-        <w:autoSpaceDN w:val="0"/>
-        <w:adjustRightInd w:val="0"/>
-        <w:spacing w:after="0" w:line="240" w:lineRule="auto"/>
-        <w:rPr>
-          <w:rFonts w:ascii="Arial" w:hAnsi="Arial" w:cs="Arial"/>
-          <w:color w:val="000000"/>
-          <w:sz w:val="36"/>
-          <w:szCs w:val="36"/>
-          <w:lang w:bidi="hi-IN"/>
-        </w:rPr>
-      </w:pPr>
-      <w:r>
-        <w:rPr>
-          <w:rFonts w:ascii="Arial" w:hAnsi="Arial" w:cs="Arial"/>
-          <w:color w:val="000000"/>
-          <w:sz w:val="36"/>
-          <w:szCs w:val="36"/>
-          <w:lang w:bidi="hi-IN"/>
-        </w:rPr>
-        <w:t>|| hari#H OM ||</w:t>
-      </w:r>
-    </w:p>
-    <w:p>
-      <w:pPr>
-        <w:autoSpaceDE w:val="0"/>
-        <w:autoSpaceDN w:val="0"/>
-        <w:adjustRightInd w:val="0"/>
-        <w:spacing w:after="0" w:line="240" w:lineRule="auto"/>
-      </w:pPr>
-      <w:r>
-        <w:rPr>
-          <w:rFonts w:ascii="Arial" w:hAnsi="Arial" w:cs="Arial"/>
-          <w:color w:val="000000"/>
-          <w:sz w:val="36"/>
-          <w:szCs w:val="36"/>
-          <w:lang w:bidi="hi-IN"/>
-        </w:rPr>
-        <w:t>|| kRuShNa yajurvEdIya taittirIya saMhitAyAM pada pAThE dvitIyakANDE prathamaH praSnaH samAptaH ||</w:t>
+        <w:t>(</w:t>
+      </w:r>
+      <w:proofErr w:type="gramStart"/>
+      <w:r>
+        <w:rPr>
+          <w:rFonts w:ascii="Arial" w:hAnsi="Arial" w:cs="Arial"/>
+          <w:color w:val="000000"/>
+          <w:sz w:val="36"/>
+          <w:szCs w:val="36"/>
+          <w:lang w:bidi="hi-IN"/>
+        </w:rPr>
+        <w:t>vAqyaqvya#</w:t>
+      </w:r>
+      <w:proofErr w:type="gramEnd"/>
+      <w:r>
+        <w:rPr>
+          <w:rFonts w:ascii="Arial" w:hAnsi="Arial" w:cs="Arial"/>
+          <w:color w:val="000000"/>
+          <w:sz w:val="36"/>
+          <w:szCs w:val="36"/>
+          <w:lang w:bidi="hi-IN"/>
+        </w:rPr>
+        <w:t>M - pramO#ShIH)</w:t>
+      </w:r>
+    </w:p>
+    <w:p>
+      <w:pPr>
+        <w:autoSpaceDE w:val="0"/>
+        <w:autoSpaceDN w:val="0"/>
+        <w:adjustRightInd w:val="0"/>
+        <w:spacing w:after="0" w:line="240" w:lineRule="auto"/>
+        <w:rPr>
+          <w:rFonts w:ascii="Arial" w:hAnsi="Arial" w:cs="Arial"/>
+          <w:color w:val="000000"/>
+          <w:sz w:val="36"/>
+          <w:szCs w:val="36"/>
+          <w:lang w:bidi="hi-IN"/>
+        </w:rPr>
+      </w:pPr>
+    </w:p>
+    <w:p>
+      <w:pPr>
+        <w:autoSpaceDE w:val="0"/>
+        <w:autoSpaceDN w:val="0"/>
+        <w:adjustRightInd w:val="0"/>
+        <w:spacing w:after="0" w:line="240" w:lineRule="auto"/>
+        <w:rPr>
+          <w:rFonts w:ascii="Arial" w:hAnsi="Arial" w:cs="Arial"/>
+          <w:color w:val="000000"/>
+          <w:sz w:val="36"/>
+          <w:szCs w:val="36"/>
+          <w:lang w:bidi="hi-IN"/>
+        </w:rPr>
+      </w:pPr>
+      <w:r>
+        <w:rPr>
+          <w:rFonts w:ascii="Arial" w:hAnsi="Arial" w:cs="Arial"/>
+          <w:color w:val="000000"/>
+          <w:sz w:val="36"/>
+          <w:szCs w:val="36"/>
+          <w:lang w:bidi="hi-IN"/>
+        </w:rPr>
+        <w:t xml:space="preserve">|| </w:t>
+      </w:r>
+      <w:proofErr w:type="gramStart"/>
+      <w:r>
+        <w:rPr>
+          <w:rFonts w:ascii="Arial" w:hAnsi="Arial" w:cs="Arial"/>
+          <w:color w:val="000000"/>
+          <w:sz w:val="36"/>
+          <w:szCs w:val="36"/>
+          <w:lang w:bidi="hi-IN"/>
+        </w:rPr>
+        <w:t>hari#</w:t>
+      </w:r>
+      <w:proofErr w:type="gramEnd"/>
+      <w:r>
+        <w:rPr>
+          <w:rFonts w:ascii="Arial" w:hAnsi="Arial" w:cs="Arial"/>
+          <w:color w:val="000000"/>
+          <w:sz w:val="36"/>
+          <w:szCs w:val="36"/>
+          <w:lang w:bidi="hi-IN"/>
+        </w:rPr>
+        <w:t>H OM ||</w:t>
+      </w:r>
+    </w:p>
+    <w:p>
+      <w:pPr>
+        <w:autoSpaceDE w:val="0"/>
+        <w:autoSpaceDN w:val="0"/>
+        <w:adjustRightInd w:val="0"/>
+        <w:spacing w:after="0" w:line="240" w:lineRule="auto"/>
+      </w:pPr>
+      <w:r>
+        <w:rPr>
+          <w:rFonts w:ascii="Arial" w:hAnsi="Arial" w:cs="Arial"/>
+          <w:color w:val="000000"/>
+          <w:sz w:val="36"/>
+          <w:szCs w:val="36"/>
+          <w:lang w:bidi="hi-IN"/>
+        </w:rPr>
+        <w:t xml:space="preserve">|| </w:t>
+      </w:r>
+      <w:proofErr w:type="gramStart"/>
+      <w:r>
+        <w:rPr>
+          <w:rFonts w:ascii="Arial" w:hAnsi="Arial" w:cs="Arial"/>
+          <w:color w:val="000000"/>
+          <w:sz w:val="36"/>
+          <w:szCs w:val="36"/>
+          <w:lang w:bidi="hi-IN"/>
+        </w:rPr>
+        <w:t>kRuShNa</w:t>
+      </w:r>
+      <w:proofErr w:type="gramEnd"/>
+      <w:r>
+        <w:rPr>
+          <w:rFonts w:ascii="Arial" w:hAnsi="Arial" w:cs="Arial"/>
+          <w:color w:val="000000"/>
+          <w:sz w:val="36"/>
+          <w:szCs w:val="36"/>
+          <w:lang w:bidi="hi-IN"/>
+        </w:rPr>
+        <w:t xml:space="preserve"> yajurvEdIya taittirIya saMhitAyAM pada pAThE dvitIyakANDE prathamaH praSnaH samAptaH ||</w:t>
       </w:r>
     </w:p>
     <w:sectPr>
@@ -7602,7 +8257,17 @@
         <w:sz w:val="32"/>
         <w:szCs w:val="32"/>
       </w:rPr>
-      <w:t xml:space="preserve"> 0.0</w:t>
+      <w:t xml:space="preserve"> 0.</w:t>
+    </w:r>
+    <w:r>
+      <w:rPr>
+        <w:rFonts w:ascii="Arial" w:hAnsi="Arial" w:cs="Arial"/>
+        <w:b/>
+        <w:bCs/>
+        <w:sz w:val="32"/>
+        <w:szCs w:val="32"/>
+      </w:rPr>
+      <w:t>1</w:t>
     </w:r>
     <w:r>
       <w:rPr>
@@ -7622,7 +8287,47 @@
         <w:sz w:val="32"/>
         <w:szCs w:val="32"/>
       </w:rPr>
-      <w:t xml:space="preserve">dated October 31, 2019   </w:t>
+      <w:t xml:space="preserve">dated </w:t>
+    </w:r>
+    <w:r>
+      <w:rPr>
+        <w:rFonts w:ascii="Arial" w:hAnsi="Arial" w:cs="Arial"/>
+        <w:b/>
+        <w:bCs/>
+        <w:sz w:val="32"/>
+        <w:szCs w:val="32"/>
+      </w:rPr>
+      <w:t>August</w:t>
+    </w:r>
+    <w:r>
+      <w:rPr>
+        <w:rFonts w:ascii="Arial" w:hAnsi="Arial" w:cs="Arial"/>
+        <w:b/>
+        <w:bCs/>
+        <w:sz w:val="32"/>
+        <w:szCs w:val="32"/>
+      </w:rPr>
+      <w:t xml:space="preserve"> 31, 20</w:t>
+    </w:r>
+    <w:r>
+      <w:rPr>
+        <w:rFonts w:ascii="Arial" w:hAnsi="Arial" w:cs="Arial"/>
+        <w:b/>
+        <w:bCs/>
+        <w:sz w:val="32"/>
+        <w:szCs w:val="32"/>
+      </w:rPr>
+      <w:t>20</w:t>
+    </w:r>
+    <w:r>
+      <w:rPr>
+        <w:rFonts w:ascii="Arial" w:hAnsi="Arial" w:cs="Arial"/>
+        <w:b/>
+        <w:bCs/>
+        <w:sz w:val="32"/>
+        <w:szCs w:val="32"/>
+      </w:rPr>
+      <w:t xml:space="preserve">   </w:t>
     </w:r>
     <w:r>
       <w:rPr>

</xml_diff>